<commit_message>
added dbCreate to the documentation
</commit_message>
<xml_diff>
--- a/TCPSniffer.docx
+++ b/TCPSniffer.docx
@@ -7,17 +7,20 @@
         <w:pStyle w:val="Title"/>
       </w:pPr>
       <w:bookmarkStart w:id="0" w:name="_Toc47109489"/>
-      <w:proofErr w:type="spellStart"/>
       <w:r>
         <w:t>TCPSniffer</w:t>
       </w:r>
       <w:bookmarkEnd w:id="0"/>
-      <w:proofErr w:type="spellEnd"/>
     </w:p>
     <w:sdt>
       <w:sdtPr>
         <w:rPr>
-          <w:rtl/>
+          <w:rFonts w:asciiTheme="minorHAnsi" w:eastAsiaTheme="minorHAnsi" w:hAnsiTheme="minorHAnsi" w:cstheme="minorBidi"/>
+          <w:color w:val="auto"/>
+          <w:sz w:val="24"/>
+          <w:szCs w:val="22"/>
+          <w:rtl/>
+          <w:lang w:bidi="he-IL"/>
         </w:rPr>
         <w:id w:val="-1880074770"/>
         <w:docPartObj>
@@ -27,14 +30,9 @@
       </w:sdtPr>
       <w:sdtEndPr>
         <w:rPr>
-          <w:rFonts w:asciiTheme="minorHAnsi" w:eastAsiaTheme="minorHAnsi" w:hAnsiTheme="minorHAnsi" w:cstheme="minorBidi"/>
           <w:b/>
           <w:bCs/>
           <w:noProof/>
-          <w:color w:val="auto"/>
-          <w:sz w:val="24"/>
-          <w:szCs w:val="22"/>
-          <w:lang w:bidi="he-IL"/>
         </w:rPr>
       </w:sdtEndPr>
       <w:sdtContent>
@@ -1291,7 +1289,6 @@
       <w:pPr>
         <w:bidi/>
         <w:rPr>
-          <w:rFonts w:hint="cs"/>
           <w:rtl/>
           <w:lang w:eastAsia="he-IL"/>
         </w:rPr>
@@ -1324,7 +1321,6 @@
           <w:rtl/>
         </w:rPr>
       </w:pPr>
-      <w:proofErr w:type="spellStart"/>
       <w:r>
         <w:rPr>
           <w:sz w:val="28"/>
@@ -1332,7 +1328,6 @@
         </w:rPr>
         <w:t>TCPSniffer</w:t>
       </w:r>
-      <w:proofErr w:type="spellEnd"/>
       <w:r>
         <w:rPr>
           <w:rFonts w:hint="cs"/>
@@ -1416,23 +1411,7 @@
           <w:sz w:val="28"/>
           <w:szCs w:val="24"/>
         </w:rPr>
-        <w:t>(</w:t>
-      </w:r>
-      <w:proofErr w:type="spellStart"/>
-      <w:r>
-        <w:rPr>
-          <w:sz w:val="28"/>
-          <w:szCs w:val="24"/>
-        </w:rPr>
-        <w:t>ip</w:t>
-      </w:r>
-      <w:proofErr w:type="spellEnd"/>
-      <w:r>
-        <w:rPr>
-          <w:sz w:val="28"/>
-          <w:szCs w:val="24"/>
-        </w:rPr>
-        <w:t>/port)</w:t>
+        <w:t>(ip/port)</w:t>
       </w:r>
       <w:r>
         <w:rPr>
@@ -1448,7 +1427,6 @@
       <w:pPr>
         <w:bidi/>
         <w:rPr>
-          <w:rFonts w:hint="cs"/>
           <w:sz w:val="28"/>
           <w:szCs w:val="24"/>
           <w:rtl/>
@@ -1575,27 +1553,7 @@
           <w:szCs w:val="24"/>
           <w:rtl/>
         </w:rPr>
-        <w:t xml:space="preserve"> מבוסס על </w:t>
-      </w:r>
-      <w:proofErr w:type="spellStart"/>
-      <w:r>
-        <w:rPr>
-          <w:rFonts w:hint="cs"/>
-          <w:sz w:val="28"/>
-          <w:szCs w:val="24"/>
-          <w:rtl/>
-        </w:rPr>
-        <w:t>סקפי</w:t>
-      </w:r>
-      <w:proofErr w:type="spellEnd"/>
-      <w:r>
-        <w:rPr>
-          <w:rFonts w:hint="cs"/>
-          <w:sz w:val="28"/>
-          <w:szCs w:val="24"/>
-          <w:rtl/>
-        </w:rPr>
-        <w:t>. מסניף חבילות ה-</w:t>
+        <w:t xml:space="preserve"> מבוסס על סקפי. מסניף חבילות ה-</w:t>
       </w:r>
       <w:r>
         <w:rPr>
@@ -1640,7 +1598,6 @@
         </w:numPr>
         <w:bidi/>
         <w:rPr>
-          <w:rFonts w:hint="cs"/>
           <w:sz w:val="28"/>
           <w:szCs w:val="24"/>
           <w:rtl/>
@@ -1677,23 +1634,7 @@
           <w:sz w:val="28"/>
           <w:szCs w:val="24"/>
         </w:rPr>
-        <w:t>(</w:t>
-      </w:r>
-      <w:proofErr w:type="spellStart"/>
-      <w:r>
-        <w:rPr>
-          <w:sz w:val="28"/>
-          <w:szCs w:val="24"/>
-        </w:rPr>
-        <w:t>aqlite</w:t>
-      </w:r>
-      <w:proofErr w:type="spellEnd"/>
-      <w:r>
-        <w:rPr>
-          <w:sz w:val="28"/>
-          <w:szCs w:val="24"/>
-        </w:rPr>
-        <w:t>)</w:t>
+        <w:t>(aqlite)</w:t>
       </w:r>
       <w:r>
         <w:rPr>
@@ -1704,7 +1645,6 @@
         </w:rPr>
         <w:t xml:space="preserve"> ומקבל את הנתונים של ההסנפה האחרונה מהמחסן. מבצע את אנליזה על הנתונים כדי לגלות כתובות </w:t>
       </w:r>
-      <w:proofErr w:type="spellStart"/>
       <w:r>
         <w:rPr>
           <w:sz w:val="28"/>
@@ -1712,7 +1652,6 @@
         </w:rPr>
         <w:t>ip</w:t>
       </w:r>
-      <w:proofErr w:type="spellEnd"/>
       <w:r>
         <w:rPr>
           <w:rFonts w:hint="cs"/>
@@ -1825,45 +1764,7 @@
           <w:szCs w:val="24"/>
           <w:rtl/>
         </w:rPr>
-        <w:t xml:space="preserve">התסריט שאחראית על </w:t>
-      </w:r>
-      <w:r>
-        <w:rPr>
-          <w:rFonts w:hint="cs"/>
-          <w:sz w:val="28"/>
-          <w:szCs w:val="24"/>
-          <w:rtl/>
-        </w:rPr>
-        <w:t>יצירת האובייקטים</w:t>
-      </w:r>
-      <w:r>
-        <w:rPr>
-          <w:rFonts w:hint="cs"/>
-          <w:sz w:val="28"/>
-          <w:szCs w:val="24"/>
-          <w:rtl/>
-        </w:rPr>
-        <w:t xml:space="preserve">, הפעלת </w:t>
-      </w:r>
-      <w:proofErr w:type="spellStart"/>
-      <w:r>
-        <w:rPr>
-          <w:rFonts w:hint="cs"/>
-          <w:sz w:val="28"/>
-          <w:szCs w:val="24"/>
-          <w:rtl/>
-        </w:rPr>
-        <w:t>הסניפר</w:t>
-      </w:r>
-      <w:proofErr w:type="spellEnd"/>
-      <w:r>
-        <w:rPr>
-          <w:rFonts w:hint="cs"/>
-          <w:sz w:val="28"/>
-          <w:szCs w:val="24"/>
-          <w:rtl/>
-        </w:rPr>
-        <w:t xml:space="preserve"> ויצירת הדו"חות.</w:t>
+        <w:t>התסריט שאחראית על יצירת האובייקטים, הפעלת הסניפר ויצירת הדו"חות.</w:t>
       </w:r>
     </w:p>
     <w:p>
@@ -1882,67 +1783,7 @@
           <w:szCs w:val="24"/>
           <w:rtl/>
         </w:rPr>
-        <w:t xml:space="preserve">מפעילה את </w:t>
-      </w:r>
-      <w:proofErr w:type="spellStart"/>
-      <w:r>
-        <w:rPr>
-          <w:rFonts w:hint="cs"/>
-          <w:sz w:val="28"/>
-          <w:szCs w:val="24"/>
-          <w:rtl/>
-        </w:rPr>
-        <w:t>הסניפר</w:t>
-      </w:r>
-      <w:proofErr w:type="spellEnd"/>
-      <w:r>
-        <w:rPr>
-          <w:rFonts w:hint="cs"/>
-          <w:sz w:val="28"/>
-          <w:szCs w:val="24"/>
-          <w:rtl/>
-        </w:rPr>
-        <w:t xml:space="preserve"> עבור כמות מסוימת של חבילות (</w:t>
-      </w:r>
-      <w:proofErr w:type="spellStart"/>
-      <w:r>
-        <w:rPr>
-          <w:rFonts w:hint="cs"/>
-          <w:sz w:val="28"/>
-          <w:szCs w:val="24"/>
-          <w:rtl/>
-        </w:rPr>
-        <w:t>מכונפג</w:t>
-      </w:r>
-      <w:proofErr w:type="spellEnd"/>
-      <w:r>
-        <w:rPr>
-          <w:rFonts w:hint="cs"/>
-          <w:sz w:val="28"/>
-          <w:szCs w:val="24"/>
-          <w:rtl/>
-        </w:rPr>
-        <w:t xml:space="preserve"> </w:t>
-      </w:r>
-      <w:proofErr w:type="spellStart"/>
-      <w:r>
-        <w:rPr>
-          <w:rFonts w:hint="cs"/>
-          <w:sz w:val="28"/>
-          <w:szCs w:val="24"/>
-          <w:rtl/>
-        </w:rPr>
-        <w:t>קקבוע</w:t>
-      </w:r>
-      <w:proofErr w:type="spellEnd"/>
-      <w:r>
-        <w:rPr>
-          <w:rFonts w:hint="cs"/>
-          <w:sz w:val="28"/>
-          <w:szCs w:val="24"/>
-          <w:rtl/>
-        </w:rPr>
-        <w:t>).</w:t>
+        <w:t>מפעילה את הסניפר עבור כמות מסוימת של חבילות (מכונפג קקבוע).</w:t>
       </w:r>
     </w:p>
     <w:p>
@@ -2014,27 +1855,7 @@
           <w:szCs w:val="24"/>
           <w:rtl/>
         </w:rPr>
-        <w:t xml:space="preserve"> </w:t>
-      </w:r>
-      <w:proofErr w:type="spellStart"/>
-      <w:r>
-        <w:rPr>
-          <w:rFonts w:hint="cs"/>
-          <w:sz w:val="28"/>
-          <w:szCs w:val="24"/>
-          <w:rtl/>
-        </w:rPr>
-        <w:t>מסויימים</w:t>
-      </w:r>
-      <w:proofErr w:type="spellEnd"/>
-      <w:r>
-        <w:rPr>
-          <w:rFonts w:hint="cs"/>
-          <w:sz w:val="28"/>
-          <w:szCs w:val="24"/>
-          <w:rtl/>
-        </w:rPr>
-        <w:t>.</w:t>
+        <w:t xml:space="preserve"> מסויימים.</w:t>
       </w:r>
     </w:p>
     <w:p>
@@ -2066,27 +1887,7 @@
           <w:szCs w:val="24"/>
           <w:rtl/>
         </w:rPr>
-        <w:t xml:space="preserve">במחלקה אחראית </w:t>
-      </w:r>
-      <w:proofErr w:type="spellStart"/>
-      <w:r>
-        <w:rPr>
-          <w:rFonts w:hint="cs"/>
-          <w:sz w:val="28"/>
-          <w:szCs w:val="24"/>
-          <w:rtl/>
-        </w:rPr>
-        <w:t>לפלטר</w:t>
-      </w:r>
-      <w:proofErr w:type="spellEnd"/>
-      <w:r>
-        <w:rPr>
-          <w:rFonts w:hint="cs"/>
-          <w:sz w:val="28"/>
-          <w:szCs w:val="24"/>
-          <w:rtl/>
-        </w:rPr>
-        <w:t xml:space="preserve"> את החבילות כך שנסניף רק חבילות </w:t>
+        <w:t xml:space="preserve">במחלקה אחראית לפלטר את החבילות כך שנסניף רק חבילות </w:t>
       </w:r>
       <w:r>
         <w:rPr>
@@ -2103,29 +1904,8 @@
           <w:szCs w:val="24"/>
           <w:rtl/>
         </w:rPr>
-        <w:t xml:space="preserve">. היא </w:t>
-      </w:r>
-      <w:proofErr w:type="spellStart"/>
-      <w:r>
-        <w:rPr>
-          <w:rFonts w:hint="cs"/>
-          <w:sz w:val="28"/>
-          <w:szCs w:val="24"/>
-          <w:rtl/>
-        </w:rPr>
-        <w:t>מפרסרת</w:t>
-      </w:r>
-      <w:proofErr w:type="spellEnd"/>
-      <w:r>
-        <w:rPr>
-          <w:rFonts w:hint="cs"/>
-          <w:sz w:val="28"/>
-          <w:szCs w:val="24"/>
-          <w:rtl/>
-        </w:rPr>
-        <w:t xml:space="preserve"> את החבילות בעזרת המחלקה </w:t>
-      </w:r>
-      <w:proofErr w:type="spellStart"/>
+        <w:t xml:space="preserve">. היא מפרסרת את החבילות בעזרת המחלקה </w:t>
+      </w:r>
       <w:r>
         <w:rPr>
           <w:sz w:val="28"/>
@@ -2133,37 +1913,15 @@
         </w:rPr>
         <w:t>PacketData</w:t>
       </w:r>
-      <w:proofErr w:type="spellEnd"/>
-      <w:r>
-        <w:rPr>
-          <w:rFonts w:hint="cs"/>
-          <w:sz w:val="28"/>
-          <w:szCs w:val="24"/>
-          <w:rtl/>
-        </w:rPr>
-        <w:t xml:space="preserve"> ובסופו של </w:t>
-      </w:r>
-      <w:proofErr w:type="spellStart"/>
-      <w:r>
-        <w:rPr>
-          <w:rFonts w:hint="cs"/>
-          <w:sz w:val="28"/>
-          <w:szCs w:val="24"/>
-          <w:rtl/>
-        </w:rPr>
-        <w:t>הפירסור</w:t>
-      </w:r>
-      <w:proofErr w:type="spellEnd"/>
-      <w:r>
-        <w:rPr>
-          <w:rFonts w:hint="cs"/>
-          <w:sz w:val="28"/>
-          <w:szCs w:val="24"/>
-          <w:rtl/>
-        </w:rPr>
-        <w:t xml:space="preserve"> היא שומרת עצם של </w:t>
-      </w:r>
-      <w:proofErr w:type="spellStart"/>
+      <w:r>
+        <w:rPr>
+          <w:rFonts w:hint="cs"/>
+          <w:sz w:val="28"/>
+          <w:szCs w:val="24"/>
+          <w:rtl/>
+        </w:rPr>
+        <w:t xml:space="preserve"> ובסופו של הפירסור היא שומרת עצם של </w:t>
+      </w:r>
       <w:r>
         <w:rPr>
           <w:sz w:val="28"/>
@@ -2171,7 +1929,6 @@
         </w:rPr>
         <w:t>PacketData</w:t>
       </w:r>
-      <w:proofErr w:type="spellEnd"/>
       <w:r>
         <w:rPr>
           <w:rFonts w:hint="cs"/>
@@ -2190,12 +1947,10 @@
         </w:rPr>
       </w:pPr>
       <w:bookmarkStart w:id="7" w:name="_Toc47109496"/>
-      <w:proofErr w:type="spellStart"/>
       <w:r>
         <w:t>PacketData</w:t>
       </w:r>
       <w:bookmarkEnd w:id="7"/>
-      <w:proofErr w:type="spellEnd"/>
     </w:p>
     <w:p>
       <w:pPr>
@@ -2213,44 +1968,21 @@
           <w:szCs w:val="24"/>
           <w:rtl/>
         </w:rPr>
-        <w:t xml:space="preserve">אחראית לפרסר חבילה </w:t>
-      </w:r>
-      <w:proofErr w:type="spellStart"/>
-      <w:r>
-        <w:rPr>
-          <w:rFonts w:hint="cs"/>
-          <w:sz w:val="28"/>
-          <w:szCs w:val="24"/>
-          <w:rtl/>
-        </w:rPr>
-        <w:t>מוסנפת</w:t>
-      </w:r>
-      <w:proofErr w:type="spellEnd"/>
-      <w:r>
-        <w:rPr>
-          <w:rFonts w:hint="cs"/>
-          <w:sz w:val="28"/>
-          <w:szCs w:val="24"/>
-          <w:rtl/>
-        </w:rPr>
-        <w:t>.</w:t>
+        <w:t>אחראית לפרסר חבילה מוסנפת.</w:t>
       </w:r>
     </w:p>
     <w:p>
       <w:pPr>
         <w:pStyle w:val="Heading2"/>
         <w:rPr>
-          <w:rFonts w:hint="cs"/>
           <w:rtl/>
         </w:rPr>
       </w:pPr>
       <w:bookmarkStart w:id="8" w:name="_Toc47109497"/>
-      <w:proofErr w:type="spellStart"/>
       <w:r>
         <w:t>RawData</w:t>
       </w:r>
       <w:bookmarkEnd w:id="8"/>
-      <w:proofErr w:type="spellEnd"/>
     </w:p>
     <w:p>
       <w:pPr>
@@ -2336,12 +2068,10 @@
         </w:rPr>
       </w:pPr>
       <w:bookmarkStart w:id="9" w:name="_Toc47109498"/>
-      <w:proofErr w:type="spellStart"/>
       <w:r>
         <w:t>PacketStructure</w:t>
       </w:r>
       <w:bookmarkEnd w:id="9"/>
-      <w:proofErr w:type="spellEnd"/>
     </w:p>
     <w:p>
       <w:pPr>
@@ -2359,14 +2089,12 @@
         </w:rPr>
         <w:t xml:space="preserve">מחלקה שיורשת מ </w:t>
       </w:r>
-      <w:proofErr w:type="spellStart"/>
       <w:r>
         <w:rPr>
           <w:szCs w:val="24"/>
         </w:rPr>
         <w:t>RawData</w:t>
       </w:r>
-      <w:proofErr w:type="spellEnd"/>
       <w:r>
         <w:rPr>
           <w:rFonts w:hint="cs"/>
@@ -2498,27 +2226,7 @@
           <w:szCs w:val="24"/>
           <w:rtl/>
         </w:rPr>
-        <w:t xml:space="preserve">מחלקה אבסטרקטית של ניתוח הנתונים </w:t>
-      </w:r>
-      <w:proofErr w:type="spellStart"/>
-      <w:r>
-        <w:rPr>
-          <w:rFonts w:hint="cs"/>
-          <w:sz w:val="28"/>
-          <w:szCs w:val="24"/>
-          <w:rtl/>
-        </w:rPr>
-        <w:t>המוסנפים</w:t>
-      </w:r>
-      <w:proofErr w:type="spellEnd"/>
-      <w:r>
-        <w:rPr>
-          <w:rFonts w:hint="cs"/>
-          <w:sz w:val="28"/>
-          <w:szCs w:val="24"/>
-          <w:rtl/>
-        </w:rPr>
-        <w:t>.</w:t>
+        <w:t>מחלקה אבסטרקטית של ניתוח הנתונים המוסנפים.</w:t>
       </w:r>
     </w:p>
     <w:p>
@@ -2565,12 +2273,10 @@
         <w:pStyle w:val="Heading2"/>
       </w:pPr>
       <w:bookmarkStart w:id="11" w:name="_Toc47109500"/>
-      <w:proofErr w:type="spellStart"/>
       <w:r>
         <w:t>IpAnalyzer</w:t>
       </w:r>
       <w:bookmarkEnd w:id="11"/>
-      <w:proofErr w:type="spellEnd"/>
     </w:p>
     <w:p>
       <w:pPr>
@@ -2606,7 +2312,6 @@
         </w:rPr>
         <w:t xml:space="preserve"> ומממשת ניתוח של סטיות בשידור ל</w:t>
       </w:r>
-      <w:proofErr w:type="spellStart"/>
       <w:r>
         <w:rPr>
           <w:sz w:val="28"/>
@@ -2614,7 +2319,6 @@
         </w:rPr>
         <w:t>ip</w:t>
       </w:r>
-      <w:proofErr w:type="spellEnd"/>
       <w:r>
         <w:rPr>
           <w:rFonts w:hint="cs"/>
@@ -2679,7 +2383,6 @@
         <w:lastRenderedPageBreak/>
         <w:t>משתמשת ב-</w:t>
       </w:r>
-      <w:proofErr w:type="spellStart"/>
       <w:r>
         <w:rPr>
           <w:sz w:val="28"/>
@@ -2687,7 +2390,6 @@
         </w:rPr>
         <w:t>Sqlite</w:t>
       </w:r>
-      <w:proofErr w:type="spellEnd"/>
       <w:r>
         <w:rPr>
           <w:rFonts w:hint="cs"/>
@@ -2732,27 +2434,7 @@
           <w:szCs w:val="24"/>
           <w:rtl/>
         </w:rPr>
-        <w:t xml:space="preserve">בכל פעם שמופעלת פונקציית הניתוח, נקראים כל הנתונים </w:t>
-      </w:r>
-      <w:proofErr w:type="spellStart"/>
-      <w:r>
-        <w:rPr>
-          <w:rFonts w:hint="cs"/>
-          <w:sz w:val="28"/>
-          <w:szCs w:val="24"/>
-          <w:rtl/>
-        </w:rPr>
-        <w:t>שהוסנפו</w:t>
-      </w:r>
-      <w:proofErr w:type="spellEnd"/>
-      <w:r>
-        <w:rPr>
-          <w:rFonts w:hint="cs"/>
-          <w:sz w:val="28"/>
-          <w:szCs w:val="24"/>
-          <w:rtl/>
-        </w:rPr>
-        <w:t xml:space="preserve"> מהמחסן. </w:t>
+        <w:t xml:space="preserve">בכל פעם שמופעלת פונקציית הניתוח, נקראים כל הנתונים שהוסנפו מהמחסן. </w:t>
       </w:r>
     </w:p>
     <w:p>
@@ -2773,7 +2455,6 @@
         </w:rPr>
         <w:t xml:space="preserve">בשלב ראשון הם מקוטלגים לפי </w:t>
       </w:r>
-      <w:proofErr w:type="spellStart"/>
       <w:r>
         <w:rPr>
           <w:sz w:val="28"/>
@@ -2781,7 +2462,6 @@
         </w:rPr>
         <w:t>ip</w:t>
       </w:r>
-      <w:proofErr w:type="spellEnd"/>
       <w:r>
         <w:rPr>
           <w:rFonts w:hint="cs"/>
@@ -2808,47 +2488,7 @@
           <w:szCs w:val="24"/>
           <w:rtl/>
         </w:rPr>
-        <w:t xml:space="preserve">בשלב שני הנתונים </w:t>
-      </w:r>
-      <w:proofErr w:type="spellStart"/>
-      <w:r>
-        <w:rPr>
-          <w:rFonts w:hint="cs"/>
-          <w:sz w:val="28"/>
-          <w:szCs w:val="24"/>
-          <w:rtl/>
-        </w:rPr>
-        <w:t>המוסנפים</w:t>
-      </w:r>
-      <w:proofErr w:type="spellEnd"/>
-      <w:r>
-        <w:rPr>
-          <w:rFonts w:hint="cs"/>
-          <w:sz w:val="28"/>
-          <w:szCs w:val="24"/>
-          <w:rtl/>
-        </w:rPr>
-        <w:t xml:space="preserve"> מושווים אל מול הנתונים ההיסטוריים. במידה ויש סטייה מובהקת ברוחב הפס או בכמות הנתונים שמשודרת במשך 10 שניות (פרמטר </w:t>
-      </w:r>
-      <w:proofErr w:type="spellStart"/>
-      <w:r>
-        <w:rPr>
-          <w:rFonts w:hint="cs"/>
-          <w:sz w:val="28"/>
-          <w:szCs w:val="24"/>
-          <w:rtl/>
-        </w:rPr>
-        <w:t>מכונפג</w:t>
-      </w:r>
-      <w:proofErr w:type="spellEnd"/>
-      <w:r>
-        <w:rPr>
-          <w:rFonts w:hint="cs"/>
-          <w:sz w:val="28"/>
-          <w:szCs w:val="24"/>
-          <w:rtl/>
-        </w:rPr>
-        <w:t>), נרשמת רשומת התראה.</w:t>
+        <w:t>בשלב שני הנתונים המוסנפים מושווים אל מול הנתונים ההיסטוריים. במידה ויש סטייה מובהקת ברוחב הפס או בכמות הנתונים שמשודרת במשך 10 שניות (פרמטר מכונפג), נרשמת רשומת התראה.</w:t>
       </w:r>
     </w:p>
     <w:p>
@@ -2918,6 +2558,100 @@
         <w:t>מדריך למשתמש</w:t>
       </w:r>
       <w:bookmarkEnd w:id="12"/>
+    </w:p>
+    <w:p>
+      <w:pPr>
+        <w:bidi/>
+        <w:rPr>
+          <w:rFonts w:hint="cs"/>
+          <w:sz w:val="28"/>
+          <w:szCs w:val="24"/>
+          <w:rtl/>
+        </w:rPr>
+      </w:pPr>
+      <w:r>
+        <w:rPr>
+          <w:rFonts w:hint="cs"/>
+          <w:sz w:val="28"/>
+          <w:szCs w:val="24"/>
+          <w:rtl/>
+        </w:rPr>
+        <w:t xml:space="preserve">לפני ההפעלה הראשונה של התוכנה יש להריץ את התסריט </w:t>
+      </w:r>
+      <w:r>
+        <w:rPr>
+          <w:sz w:val="28"/>
+          <w:szCs w:val="24"/>
+        </w:rPr>
+        <w:t>dbCreate</w:t>
+      </w:r>
+      <w:r>
+        <w:rPr>
+          <w:sz w:val="28"/>
+          <w:szCs w:val="24"/>
+        </w:rPr>
+        <w:t>.py</w:t>
+      </w:r>
+      <w:r>
+        <w:rPr>
+          <w:rFonts w:hint="cs"/>
+          <w:sz w:val="28"/>
+          <w:szCs w:val="24"/>
+          <w:rtl/>
+        </w:rPr>
+        <w:t xml:space="preserve"> אשר בונה את בסיס הנתונים ואת הסכימה של בסיס הנתונים. בסיס הנתונים הוא </w:t>
+      </w:r>
+      <w:r>
+        <w:rPr>
+          <w:sz w:val="28"/>
+          <w:szCs w:val="24"/>
+        </w:rPr>
+        <w:t>SQLite</w:t>
+      </w:r>
+      <w:r>
+        <w:rPr>
+          <w:rFonts w:hint="cs"/>
+          <w:sz w:val="28"/>
+          <w:szCs w:val="24"/>
+          <w:rtl/>
+        </w:rPr>
+        <w:t xml:space="preserve"> והוא נשמר בקובץ </w:t>
+      </w:r>
+      <w:r>
+        <w:rPr>
+          <w:sz w:val="28"/>
+          <w:szCs w:val="24"/>
+        </w:rPr>
+        <w:t>test.db</w:t>
+      </w:r>
+      <w:r>
+        <w:rPr>
+          <w:rFonts w:hint="cs"/>
+          <w:sz w:val="28"/>
+          <w:szCs w:val="24"/>
+          <w:rtl/>
+        </w:rPr>
+        <w:t xml:space="preserve"> אשר נמצא בתיקיית הפרויקט.</w:t>
+      </w:r>
+    </w:p>
+    <w:p>
+      <w:pPr>
+        <w:bidi/>
+        <w:rPr>
+          <w:sz w:val="28"/>
+          <w:szCs w:val="24"/>
+          <w:rtl/>
+        </w:rPr>
+      </w:pPr>
+      <w:r>
+        <w:rPr>
+          <w:rFonts w:hint="cs"/>
+          <w:sz w:val="28"/>
+          <w:szCs w:val="24"/>
+          <w:rtl/>
+        </w:rPr>
+        <w:t>לאחר שקובץ בסיס הנתונים נוצר, ניתן לגשת להפעלת התוכנה.</w:t>
+      </w:r>
     </w:p>
     <w:p>
       <w:pPr>
@@ -3083,21 +2817,12 @@
         </w:rPr>
         <w:t>בראש הקובץ יש את זמן יצירת הקובץ לאחר מכן יש את רשימת ה-</w:t>
       </w:r>
-      <w:proofErr w:type="spellStart"/>
-      <w:r>
-        <w:rPr>
-          <w:sz w:val="28"/>
-          <w:szCs w:val="24"/>
-        </w:rPr>
-        <w:t>ip</w:t>
-      </w:r>
-      <w:proofErr w:type="spellEnd"/>
-      <w:r>
-        <w:rPr>
-          <w:sz w:val="28"/>
-          <w:szCs w:val="24"/>
-        </w:rPr>
-        <w:t>/port</w:t>
+      <w:r>
+        <w:rPr>
+          <w:sz w:val="28"/>
+          <w:szCs w:val="24"/>
+        </w:rPr>
+        <w:t>ip/port</w:t>
       </w:r>
       <w:r>
         <w:rPr>
@@ -3143,39 +2868,21 @@
         </w:rPr>
         <w:t xml:space="preserve">בחלק השני של הקובץ מעלי </w:t>
       </w:r>
-      <w:proofErr w:type="spellStart"/>
-      <w:r>
-        <w:rPr>
-          <w:sz w:val="28"/>
-          <w:szCs w:val="24"/>
-        </w:rPr>
-        <w:t>ip</w:t>
-      </w:r>
-      <w:proofErr w:type="spellEnd"/>
-      <w:r>
-        <w:rPr>
-          <w:sz w:val="28"/>
-          <w:szCs w:val="24"/>
-        </w:rPr>
-        <w:t>/port</w:t>
-      </w:r>
-      <w:r>
-        <w:rPr>
-          <w:rFonts w:hint="cs"/>
-          <w:sz w:val="28"/>
-          <w:szCs w:val="24"/>
-          <w:rtl/>
-        </w:rPr>
-        <w:t xml:space="preserve"> שלא היו מוכרים למערכת עד כה ושבוצעה תקשורת אליהם בהסנפה האחרונה. </w:t>
-      </w:r>
-      <w:r>
-        <w:rPr>
-          <w:rFonts w:hint="cs"/>
-          <w:sz w:val="28"/>
-          <w:szCs w:val="24"/>
-          <w:rtl/>
-        </w:rPr>
-        <w:t xml:space="preserve">הנתונים מכילים שורת כותרות ולאחר מכן נתונים בפורמט </w:t>
+      <w:r>
+        <w:rPr>
+          <w:sz w:val="28"/>
+          <w:szCs w:val="24"/>
+        </w:rPr>
+        <w:t>ip/port</w:t>
+      </w:r>
+      <w:r>
+        <w:rPr>
+          <w:rFonts w:hint="cs"/>
+          <w:sz w:val="28"/>
+          <w:szCs w:val="24"/>
+          <w:rtl/>
+        </w:rPr>
+        <w:t xml:space="preserve"> שלא היו מוכרים למערכת עד כה ושבוצעה תקשורת אליהם בהסנפה האחרונה. הנתונים מכילים שורת כותרות ולאחר מכן נתונים בפורמט </w:t>
       </w:r>
       <w:r>
         <w:rPr>
@@ -3217,7 +2924,6 @@
       <w:pPr>
         <w:bidi/>
         <w:rPr>
-          <w:rFonts w:hint="cs"/>
           <w:sz w:val="28"/>
           <w:szCs w:val="24"/>
           <w:rtl/>
@@ -3234,6 +2940,7 @@
       <w:r>
         <w:rPr>
           <w:rFonts w:cs="Arial"/>
+          <w:noProof/>
           <w:rtl/>
         </w:rPr>
         <w:drawing>
@@ -3278,14 +2985,9 @@
         <w:pStyle w:val="Heading1"/>
       </w:pPr>
       <w:bookmarkStart w:id="13" w:name="_Toc47109502"/>
-      <w:proofErr w:type="spellStart"/>
       <w:r>
         <w:lastRenderedPageBreak/>
-        <w:t>Colasoft</w:t>
-      </w:r>
-      <w:proofErr w:type="spellEnd"/>
-      <w:r>
-        <w:t xml:space="preserve"> Packet builder</w:t>
+        <w:t>Colasoft Packet builder</w:t>
       </w:r>
       <w:bookmarkEnd w:id="13"/>
     </w:p>
@@ -3307,21 +3009,12 @@
         </w:rPr>
         <w:t xml:space="preserve">על מנת לייצר תעבורת רשת ולבדוק את התוכנה נעשה שימוש בכלי </w:t>
       </w:r>
-      <w:proofErr w:type="spellStart"/>
-      <w:r>
-        <w:rPr>
-          <w:sz w:val="28"/>
-          <w:szCs w:val="24"/>
-        </w:rPr>
-        <w:t>Colasoft</w:t>
-      </w:r>
-      <w:proofErr w:type="spellEnd"/>
-      <w:r>
-        <w:rPr>
-          <w:sz w:val="28"/>
-          <w:szCs w:val="24"/>
-        </w:rPr>
-        <w:t xml:space="preserve"> Packet builder</w:t>
+      <w:r>
+        <w:rPr>
+          <w:sz w:val="28"/>
+          <w:szCs w:val="24"/>
+        </w:rPr>
+        <w:t>Colasoft Packet builder</w:t>
       </w:r>
       <w:r>
         <w:rPr>
@@ -3337,7 +3030,6 @@
       <w:pPr>
         <w:bidi/>
         <w:rPr>
-          <w:rFonts w:hint="cs"/>
           <w:sz w:val="28"/>
           <w:szCs w:val="24"/>
           <w:rtl/>

</xml_diff>